<commit_message>
przerobienie wyglądu na ciemny
</commit_message>
<xml_diff>
--- a/OPIS PRACY.docx
+++ b/OPIS PRACY.docx
@@ -1006,7 +1006,7 @@
           <w:sz w:val="24"/>
           <w:szCs w:val="24"/>
         </w:rPr>
-        <w:t>ażda osoba posiadająca konto w aplikacji (np. rodzic, dziecko).</w:t>
+        <w:t>ażda osoba posiadająca konto w aplikacji.</w:t>
       </w:r>
       <w:r>
         <w:rPr>
@@ -10764,23 +10764,10 @@
 </file>
 
 <file path=customXml/item1.xml><?xml version="1.0" encoding="utf-8"?>
-<p:properties xmlns:p="http://schemas.microsoft.com/office/2006/metadata/properties" xmlns:xsi="http://www.w3.org/2001/XMLSchema-instance" xmlns:pc="http://schemas.microsoft.com/office/infopath/2007/PartnerControls">
-  <documentManagement>
-    <_activity xmlns="453a1bbe-6d86-4463-82cf-395ea725ad64" xsi:nil="true"/>
-  </documentManagement>
-</p:properties>
+<b:Sources xmlns:b="http://schemas.openxmlformats.org/officeDocument/2006/bibliography" xmlns="http://schemas.openxmlformats.org/officeDocument/2006/bibliography" SelectedStyle="\APASixthEditionOfficeOnline.xsl" StyleName="APA" Version="6"/>
 </file>
 
 <file path=customXml/item2.xml><?xml version="1.0" encoding="utf-8"?>
-<?mso-contentType ?>
-<FormTemplates xmlns="http://schemas.microsoft.com/sharepoint/v3/contenttype/forms">
-  <Display>DocumentLibraryForm</Display>
-  <Edit>DocumentLibraryForm</Edit>
-  <New>DocumentLibraryForm</New>
-</FormTemplates>
-</file>
-
-<file path=customXml/item3.xml><?xml version="1.0" encoding="utf-8"?>
 <ct:contentTypeSchema xmlns:ct="http://schemas.microsoft.com/office/2006/metadata/contentType" xmlns:ma="http://schemas.microsoft.com/office/2006/metadata/properties/metaAttributes" ct:_="" ma:_="" ma:contentTypeName="Document" ma:contentTypeID="0x010100CDFEF239274BCB40845B3631299A4D13" ma:contentTypeVersion="14" ma:contentTypeDescription="Create a new document." ma:contentTypeScope="" ma:versionID="4bb5ed96856d051edc1e181cf38073b2">
   <xsd:schema xmlns:xsd="http://www.w3.org/2001/XMLSchema" xmlns:xs="http://www.w3.org/2001/XMLSchema" xmlns:p="http://schemas.microsoft.com/office/2006/metadata/properties" xmlns:ns3="453a1bbe-6d86-4463-82cf-395ea725ad64" xmlns:ns4="8432042d-312f-4e80-9f69-f127cb8a22b1" targetNamespace="http://schemas.microsoft.com/office/2006/metadata/properties" ma:root="true" ma:fieldsID="7c5a362581fbdb59bd0e489fe3b59ef2" ns3:_="" ns4:_="">
     <xsd:import namespace="453a1bbe-6d86-4463-82cf-395ea725ad64"/>
@@ -11007,29 +10994,32 @@
 </ct:contentTypeSchema>
 </file>
 
+<file path=customXml/item3.xml><?xml version="1.0" encoding="utf-8"?>
+<?mso-contentType ?>
+<FormTemplates xmlns="http://schemas.microsoft.com/sharepoint/v3/contenttype/forms">
+  <Display>DocumentLibraryForm</Display>
+  <Edit>DocumentLibraryForm</Edit>
+  <New>DocumentLibraryForm</New>
+</FormTemplates>
+</file>
+
 <file path=customXml/item4.xml><?xml version="1.0" encoding="utf-8"?>
-<b:Sources xmlns:b="http://schemas.openxmlformats.org/officeDocument/2006/bibliography" xmlns="http://schemas.openxmlformats.org/officeDocument/2006/bibliography" SelectedStyle="\APASixthEditionOfficeOnline.xsl" StyleName="APA" Version="6"/>
+<p:properties xmlns:p="http://schemas.microsoft.com/office/2006/metadata/properties" xmlns:xsi="http://www.w3.org/2001/XMLSchema-instance" xmlns:pc="http://schemas.microsoft.com/office/infopath/2007/PartnerControls">
+  <documentManagement>
+    <_activity xmlns="453a1bbe-6d86-4463-82cf-395ea725ad64" xsi:nil="true"/>
+  </documentManagement>
+</p:properties>
 </file>
 
 <file path=customXml/itemProps1.xml><?xml version="1.0" encoding="utf-8"?>
-<ds:datastoreItem xmlns:ds="http://schemas.openxmlformats.org/officeDocument/2006/customXml" ds:itemID="{68B8E038-9A20-4390-9821-53F3B08706D7}">
+<ds:datastoreItem xmlns:ds="http://schemas.openxmlformats.org/officeDocument/2006/customXml" ds:itemID="{E17CE522-4B18-4192-BFAB-790E63E10CA3}">
   <ds:schemaRefs>
-    <ds:schemaRef ds:uri="http://schemas.microsoft.com/office/2006/metadata/properties"/>
-    <ds:schemaRef ds:uri="http://schemas.microsoft.com/office/infopath/2007/PartnerControls"/>
-    <ds:schemaRef ds:uri="453a1bbe-6d86-4463-82cf-395ea725ad64"/>
+    <ds:schemaRef ds:uri="http://schemas.openxmlformats.org/officeDocument/2006/bibliography"/>
   </ds:schemaRefs>
 </ds:datastoreItem>
 </file>
 
 <file path=customXml/itemProps2.xml><?xml version="1.0" encoding="utf-8"?>
-<ds:datastoreItem xmlns:ds="http://schemas.openxmlformats.org/officeDocument/2006/customXml" ds:itemID="{3A1EC513-1C4B-446D-93EF-315D5F8F8CCE}">
-  <ds:schemaRefs>
-    <ds:schemaRef ds:uri="http://schemas.microsoft.com/sharepoint/v3/contenttype/forms"/>
-  </ds:schemaRefs>
-</ds:datastoreItem>
-</file>
-
-<file path=customXml/itemProps3.xml><?xml version="1.0" encoding="utf-8"?>
 <ds:datastoreItem xmlns:ds="http://schemas.openxmlformats.org/officeDocument/2006/customXml" ds:itemID="{06CEF0BC-8C1F-4D6F-B37A-87F11B39786C}">
   <ds:schemaRefs>
     <ds:schemaRef ds:uri="http://schemas.microsoft.com/office/2006/metadata/contentType"/>
@@ -11048,10 +11038,20 @@
 </ds:datastoreItem>
 </file>
 
+<file path=customXml/itemProps3.xml><?xml version="1.0" encoding="utf-8"?>
+<ds:datastoreItem xmlns:ds="http://schemas.openxmlformats.org/officeDocument/2006/customXml" ds:itemID="{3A1EC513-1C4B-446D-93EF-315D5F8F8CCE}">
+  <ds:schemaRefs>
+    <ds:schemaRef ds:uri="http://schemas.microsoft.com/sharepoint/v3/contenttype/forms"/>
+  </ds:schemaRefs>
+</ds:datastoreItem>
+</file>
+
 <file path=customXml/itemProps4.xml><?xml version="1.0" encoding="utf-8"?>
-<ds:datastoreItem xmlns:ds="http://schemas.openxmlformats.org/officeDocument/2006/customXml" ds:itemID="{E17CE522-4B18-4192-BFAB-790E63E10CA3}">
+<ds:datastoreItem xmlns:ds="http://schemas.openxmlformats.org/officeDocument/2006/customXml" ds:itemID="{68B8E038-9A20-4390-9821-53F3B08706D7}">
   <ds:schemaRefs>
-    <ds:schemaRef ds:uri="http://schemas.openxmlformats.org/officeDocument/2006/bibliography"/>
+    <ds:schemaRef ds:uri="http://schemas.microsoft.com/office/2006/metadata/properties"/>
+    <ds:schemaRef ds:uri="http://schemas.microsoft.com/office/infopath/2007/PartnerControls"/>
+    <ds:schemaRef ds:uri="453a1bbe-6d86-4463-82cf-395ea725ad64"/>
   </ds:schemaRefs>
 </ds:datastoreItem>
 </file>
</xml_diff>

<commit_message>
dodanie landing page, poprawnie styli
</commit_message>
<xml_diff>
--- a/OPIS PRACY.docx
+++ b/OPIS PRACY.docx
@@ -1221,6 +1221,13 @@
                 <w:color w:val="000000" w:themeColor="text1"/>
               </w:rPr>
               <w:t>Dodawanie transakcji</w:t>
+            </w:r>
+            <w:r>
+              <w:rPr>
+                <w:rFonts w:ascii="Times New Roman" w:hAnsi="Times New Roman" w:cs="Times New Roman"/>
+                <w:color w:val="000000" w:themeColor="text1"/>
+              </w:rPr>
+              <w:t xml:space="preserve"> w rodzinie</w:t>
             </w:r>
           </w:p>
         </w:tc>
@@ -10764,10 +10771,23 @@
 </file>
 
 <file path=customXml/item1.xml><?xml version="1.0" encoding="utf-8"?>
-<b:Sources xmlns:b="http://schemas.openxmlformats.org/officeDocument/2006/bibliography" xmlns="http://schemas.openxmlformats.org/officeDocument/2006/bibliography" SelectedStyle="\APASixthEditionOfficeOnline.xsl" StyleName="APA" Version="6"/>
+<p:properties xmlns:p="http://schemas.microsoft.com/office/2006/metadata/properties" xmlns:xsi="http://www.w3.org/2001/XMLSchema-instance" xmlns:pc="http://schemas.microsoft.com/office/infopath/2007/PartnerControls">
+  <documentManagement>
+    <_activity xmlns="453a1bbe-6d86-4463-82cf-395ea725ad64" xsi:nil="true"/>
+  </documentManagement>
+</p:properties>
 </file>
 
 <file path=customXml/item2.xml><?xml version="1.0" encoding="utf-8"?>
+<?mso-contentType ?>
+<FormTemplates xmlns="http://schemas.microsoft.com/sharepoint/v3/contenttype/forms">
+  <Display>DocumentLibraryForm</Display>
+  <Edit>DocumentLibraryForm</Edit>
+  <New>DocumentLibraryForm</New>
+</FormTemplates>
+</file>
+
+<file path=customXml/item3.xml><?xml version="1.0" encoding="utf-8"?>
 <ct:contentTypeSchema xmlns:ct="http://schemas.microsoft.com/office/2006/metadata/contentType" xmlns:ma="http://schemas.microsoft.com/office/2006/metadata/properties/metaAttributes" ct:_="" ma:_="" ma:contentTypeName="Document" ma:contentTypeID="0x010100CDFEF239274BCB40845B3631299A4D13" ma:contentTypeVersion="14" ma:contentTypeDescription="Create a new document." ma:contentTypeScope="" ma:versionID="4bb5ed96856d051edc1e181cf38073b2">
   <xsd:schema xmlns:xsd="http://www.w3.org/2001/XMLSchema" xmlns:xs="http://www.w3.org/2001/XMLSchema" xmlns:p="http://schemas.microsoft.com/office/2006/metadata/properties" xmlns:ns3="453a1bbe-6d86-4463-82cf-395ea725ad64" xmlns:ns4="8432042d-312f-4e80-9f69-f127cb8a22b1" targetNamespace="http://schemas.microsoft.com/office/2006/metadata/properties" ma:root="true" ma:fieldsID="7c5a362581fbdb59bd0e489fe3b59ef2" ns3:_="" ns4:_="">
     <xsd:import namespace="453a1bbe-6d86-4463-82cf-395ea725ad64"/>
@@ -10994,32 +11014,29 @@
 </ct:contentTypeSchema>
 </file>
 
-<file path=customXml/item3.xml><?xml version="1.0" encoding="utf-8"?>
-<?mso-contentType ?>
-<FormTemplates xmlns="http://schemas.microsoft.com/sharepoint/v3/contenttype/forms">
-  <Display>DocumentLibraryForm</Display>
-  <Edit>DocumentLibraryForm</Edit>
-  <New>DocumentLibraryForm</New>
-</FormTemplates>
-</file>
-
 <file path=customXml/item4.xml><?xml version="1.0" encoding="utf-8"?>
-<p:properties xmlns:p="http://schemas.microsoft.com/office/2006/metadata/properties" xmlns:xsi="http://www.w3.org/2001/XMLSchema-instance" xmlns:pc="http://schemas.microsoft.com/office/infopath/2007/PartnerControls">
-  <documentManagement>
-    <_activity xmlns="453a1bbe-6d86-4463-82cf-395ea725ad64" xsi:nil="true"/>
-  </documentManagement>
-</p:properties>
+<b:Sources xmlns:b="http://schemas.openxmlformats.org/officeDocument/2006/bibliography" xmlns="http://schemas.openxmlformats.org/officeDocument/2006/bibliography" SelectedStyle="\APASixthEditionOfficeOnline.xsl" StyleName="APA" Version="6"/>
 </file>
 
 <file path=customXml/itemProps1.xml><?xml version="1.0" encoding="utf-8"?>
-<ds:datastoreItem xmlns:ds="http://schemas.openxmlformats.org/officeDocument/2006/customXml" ds:itemID="{E17CE522-4B18-4192-BFAB-790E63E10CA3}">
+<ds:datastoreItem xmlns:ds="http://schemas.openxmlformats.org/officeDocument/2006/customXml" ds:itemID="{68B8E038-9A20-4390-9821-53F3B08706D7}">
   <ds:schemaRefs>
-    <ds:schemaRef ds:uri="http://schemas.openxmlformats.org/officeDocument/2006/bibliography"/>
+    <ds:schemaRef ds:uri="http://schemas.microsoft.com/office/2006/metadata/properties"/>
+    <ds:schemaRef ds:uri="http://schemas.microsoft.com/office/infopath/2007/PartnerControls"/>
+    <ds:schemaRef ds:uri="453a1bbe-6d86-4463-82cf-395ea725ad64"/>
   </ds:schemaRefs>
 </ds:datastoreItem>
 </file>
 
 <file path=customXml/itemProps2.xml><?xml version="1.0" encoding="utf-8"?>
+<ds:datastoreItem xmlns:ds="http://schemas.openxmlformats.org/officeDocument/2006/customXml" ds:itemID="{3A1EC513-1C4B-446D-93EF-315D5F8F8CCE}">
+  <ds:schemaRefs>
+    <ds:schemaRef ds:uri="http://schemas.microsoft.com/sharepoint/v3/contenttype/forms"/>
+  </ds:schemaRefs>
+</ds:datastoreItem>
+</file>
+
+<file path=customXml/itemProps3.xml><?xml version="1.0" encoding="utf-8"?>
 <ds:datastoreItem xmlns:ds="http://schemas.openxmlformats.org/officeDocument/2006/customXml" ds:itemID="{06CEF0BC-8C1F-4D6F-B37A-87F11B39786C}">
   <ds:schemaRefs>
     <ds:schemaRef ds:uri="http://schemas.microsoft.com/office/2006/metadata/contentType"/>
@@ -11038,20 +11055,10 @@
 </ds:datastoreItem>
 </file>
 
-<file path=customXml/itemProps3.xml><?xml version="1.0" encoding="utf-8"?>
-<ds:datastoreItem xmlns:ds="http://schemas.openxmlformats.org/officeDocument/2006/customXml" ds:itemID="{3A1EC513-1C4B-446D-93EF-315D5F8F8CCE}">
+<file path=customXml/itemProps4.xml><?xml version="1.0" encoding="utf-8"?>
+<ds:datastoreItem xmlns:ds="http://schemas.openxmlformats.org/officeDocument/2006/customXml" ds:itemID="{E17CE522-4B18-4192-BFAB-790E63E10CA3}">
   <ds:schemaRefs>
-    <ds:schemaRef ds:uri="http://schemas.microsoft.com/sharepoint/v3/contenttype/forms"/>
-  </ds:schemaRefs>
-</ds:datastoreItem>
-</file>
-
-<file path=customXml/itemProps4.xml><?xml version="1.0" encoding="utf-8"?>
-<ds:datastoreItem xmlns:ds="http://schemas.openxmlformats.org/officeDocument/2006/customXml" ds:itemID="{68B8E038-9A20-4390-9821-53F3B08706D7}">
-  <ds:schemaRefs>
-    <ds:schemaRef ds:uri="http://schemas.microsoft.com/office/2006/metadata/properties"/>
-    <ds:schemaRef ds:uri="http://schemas.microsoft.com/office/infopath/2007/PartnerControls"/>
-    <ds:schemaRef ds:uri="453a1bbe-6d86-4463-82cf-395ea725ad64"/>
+    <ds:schemaRef ds:uri="http://schemas.openxmlformats.org/officeDocument/2006/bibliography"/>
   </ds:schemaRefs>
 </ds:datastoreItem>
 </file>
</xml_diff>